<commit_message>
session summary 10/9/22 with hedvas response
</commit_message>
<xml_diff>
--- a/Workflow/סיכום סשן עבודה -4.9.22.docx
+++ b/Workflow/סיכום סשן עבודה -4.9.22.docx
@@ -14,7 +14,21 @@
         <w:rPr>
           <w:rtl/>
         </w:rPr>
-        <w:t xml:space="preserve">סיכום סשן עבודה- </w:t>
+        <w:t xml:space="preserve">סיכום </w:t>
+      </w:r>
+      <w:proofErr w:type="spellStart"/>
+      <w:r>
+        <w:rPr>
+          <w:rtl/>
+        </w:rPr>
+        <w:t>סשן</w:t>
+      </w:r>
+      <w:proofErr w:type="spellEnd"/>
+      <w:r>
+        <w:rPr>
+          <w:rtl/>
+        </w:rPr>
+        <w:t xml:space="preserve"> עבודה- </w:t>
       </w:r>
       <w:r>
         <w:rPr>
@@ -92,7 +106,23 @@
           <w:rFonts w:hint="cs"/>
           <w:rtl/>
         </w:rPr>
-        <w:t xml:space="preserve"> לסרטונים באופן אוטומטי (להעיף אפקטי שפה)</w:t>
+        <w:t xml:space="preserve"> לסרטונים באופן אוטומטי (להעיף </w:t>
+      </w:r>
+      <w:proofErr w:type="spellStart"/>
+      <w:r>
+        <w:rPr>
+          <w:rFonts w:hint="cs"/>
+          <w:rtl/>
+        </w:rPr>
+        <w:t>אפקטי</w:t>
+      </w:r>
+      <w:proofErr w:type="spellEnd"/>
+      <w:r>
+        <w:rPr>
+          <w:rFonts w:hint="cs"/>
+          <w:rtl/>
+        </w:rPr>
+        <w:t xml:space="preserve"> שפה)</w:t>
       </w:r>
     </w:p>
     <w:p>
@@ -265,7 +295,23 @@
           <w:rFonts w:hint="cs"/>
           <w:rtl/>
         </w:rPr>
-        <w:t xml:space="preserve"> איך לשלב את התגובות לאחר הבדיקה. נעשו נסיונות של מס' שילובים:</w:t>
+        <w:t xml:space="preserve"> איך לשלב את התגובות לאחר הבדיקה. נעשו </w:t>
+      </w:r>
+      <w:proofErr w:type="spellStart"/>
+      <w:r>
+        <w:rPr>
+          <w:rFonts w:hint="cs"/>
+          <w:rtl/>
+        </w:rPr>
+        <w:t>נסיונות</w:t>
+      </w:r>
+      <w:proofErr w:type="spellEnd"/>
+      <w:r>
+        <w:rPr>
+          <w:rFonts w:hint="cs"/>
+          <w:rtl/>
+        </w:rPr>
+        <w:t xml:space="preserve"> של מס' שילובים:</w:t>
       </w:r>
     </w:p>
     <w:p>
@@ -426,12 +472,37 @@
         </w:numPr>
         <w:bidi/>
       </w:pPr>
-      <w:r>
-        <w:rPr>
-          <w:rFonts w:hint="cs"/>
-          <w:rtl/>
-        </w:rPr>
-        <w:t xml:space="preserve">סכימת כל התגובות, נעשה גם ניסיון לשימוש בסכימת חזקות מתוך עיקרון </w:t>
+      <w:proofErr w:type="spellStart"/>
+      <w:r>
+        <w:rPr>
+          <w:rFonts w:hint="cs"/>
+          <w:rtl/>
+        </w:rPr>
+        <w:t>סכימת</w:t>
+      </w:r>
+      <w:proofErr w:type="spellEnd"/>
+      <w:r>
+        <w:rPr>
+          <w:rFonts w:hint="cs"/>
+          <w:rtl/>
+        </w:rPr>
+        <w:t xml:space="preserve"> כל התגובות, נעשה גם ניסיון לשימוש </w:t>
+      </w:r>
+      <w:proofErr w:type="spellStart"/>
+      <w:r>
+        <w:rPr>
+          <w:rFonts w:hint="cs"/>
+          <w:rtl/>
+        </w:rPr>
+        <w:t>בסכימת</w:t>
+      </w:r>
+      <w:proofErr w:type="spellEnd"/>
+      <w:r>
+        <w:rPr>
+          <w:rFonts w:hint="cs"/>
+          <w:rtl/>
+        </w:rPr>
+        <w:t xml:space="preserve"> חזקות מתוך עיקרון </w:t>
       </w:r>
       <w:r>
         <w:t>winner takes all</w:t>
@@ -817,7 +888,23 @@
           <w:rFonts w:hint="cs"/>
           <w:rtl/>
         </w:rPr>
-        <w:t xml:space="preserve"> ממושקל לפי נורמה: מחשבים קודם את החלק היחסי של התגובה יחסית לסכום ואז מכפילים בערך התגובה : </w:t>
+        <w:t xml:space="preserve"> </w:t>
+      </w:r>
+      <w:proofErr w:type="spellStart"/>
+      <w:r>
+        <w:rPr>
+          <w:rFonts w:hint="cs"/>
+          <w:rtl/>
+        </w:rPr>
+        <w:t>ממושקל</w:t>
+      </w:r>
+      <w:proofErr w:type="spellEnd"/>
+      <w:r>
+        <w:rPr>
+          <w:rFonts w:hint="cs"/>
+          <w:rtl/>
+        </w:rPr>
+        <w:t xml:space="preserve"> לפי נורמה: מחשבים קודם את החלק היחסי של התגובה יחסית לסכום ואז מכפילים בערך התגובה : </w:t>
       </w:r>
       <m:oMath>
         <m:r>
@@ -856,13 +943,7 @@
           <w:rPr>
             <w:rFonts w:ascii="Cambria Math" w:hAnsi="Cambria Math"/>
           </w:rPr>
-          <m:t>=∑</m:t>
-        </m:r>
-        <m:r>
-          <w:rPr>
-            <w:rFonts w:ascii="Cambria Math" w:hAnsi="Cambria Math"/>
-          </w:rPr>
-          <m:t>l</m:t>
+          <m:t>=∑l</m:t>
         </m:r>
         <m:sSub>
           <m:sSubPr>
@@ -1115,13 +1196,7 @@
           <w:rPr>
             <w:rFonts w:ascii="Cambria Math" w:hAnsi="Cambria Math"/>
           </w:rPr>
-          <m:t>=∑</m:t>
-        </m:r>
-        <m:r>
-          <w:rPr>
-            <w:rFonts w:ascii="Cambria Math" w:hAnsi="Cambria Math"/>
-          </w:rPr>
-          <m:t>√</m:t>
+          <m:t>=∑√</m:t>
         </m:r>
         <m:d>
           <m:dPr>
@@ -1365,13 +1440,7 @@
           <w:rPr>
             <w:rFonts w:ascii="Cambria Math" w:hAnsi="Cambria Math"/>
           </w:rPr>
-          <m:t>⋅</m:t>
-        </m:r>
-        <m:r>
-          <w:rPr>
-            <w:rFonts w:ascii="Cambria Math" w:hAnsi="Cambria Math"/>
-          </w:rPr>
-          <m:t>√</m:t>
+          <m:t>⋅√</m:t>
         </m:r>
         <m:d>
           <m:dPr>
@@ -1528,7 +1597,23 @@
           <w:rFonts w:hint="cs"/>
           <w:rtl/>
         </w:rPr>
-        <w:t xml:space="preserve"> לא ניכר הבדל משמעותי, ההשפעה בעיקר בגאבורים ה"רוויים" שגם כך חור</w:t>
+        <w:t xml:space="preserve"> לא ניכר הבדל משמעותי, ההשפעה בעיקר </w:t>
+      </w:r>
+      <w:proofErr w:type="spellStart"/>
+      <w:r>
+        <w:rPr>
+          <w:rFonts w:hint="cs"/>
+          <w:rtl/>
+        </w:rPr>
+        <w:t>בגאבורים</w:t>
+      </w:r>
+      <w:proofErr w:type="spellEnd"/>
+      <w:r>
+        <w:rPr>
+          <w:rFonts w:hint="cs"/>
+          <w:rtl/>
+        </w:rPr>
+        <w:t xml:space="preserve"> ה"רוויים" שגם כך חור</w:t>
       </w:r>
       <w:r>
         <w:rPr>
@@ -1554,6 +1639,7 @@
       <w:r>
         <w:rPr>
           <w:rFonts w:cs="Arial"/>
+          <w:noProof/>
           <w:rtl/>
         </w:rPr>
         <w:drawing>
@@ -1610,8 +1696,13 @@
       </w:pPr>
       <w:r>
         <w:lastRenderedPageBreak/>
-        <w:t>control vs sum/reg_norm</w:t>
-      </w:r>
+        <w:t>control vs sum/</w:t>
+      </w:r>
+      <w:proofErr w:type="spellStart"/>
+      <w:r>
+        <w:t>reg_norm</w:t>
+      </w:r>
+      <w:proofErr w:type="spellEnd"/>
       <w:r>
         <w:rPr>
           <w:rFonts w:hint="cs"/>
@@ -1645,6 +1736,7 @@
       <w:r>
         <w:rPr>
           <w:rFonts w:cs="Arial"/>
+          <w:noProof/>
           <w:rtl/>
         </w:rPr>
         <w:drawing>
@@ -1732,6 +1824,7 @@
       <w:r>
         <w:rPr>
           <w:rFonts w:cs="Arial"/>
+          <w:noProof/>
           <w:rtl/>
         </w:rPr>
         <w:drawing>
@@ -1786,9 +1879,25 @@
         </w:numPr>
         <w:bidi/>
       </w:pPr>
-      <w:r>
-        <w:t>reg_norm vs bio norm</w:t>
-      </w:r>
+      <w:proofErr w:type="spellStart"/>
+      <w:r>
+        <w:t>reg_norm</w:t>
+      </w:r>
+      <w:proofErr w:type="spellEnd"/>
+      <w:r>
+        <w:t xml:space="preserve"> vs </w:t>
+      </w:r>
+      <w:proofErr w:type="spellStart"/>
+      <w:r>
+        <w:t>bio</w:t>
+      </w:r>
+      <w:r>
+        <w:t>_</w:t>
+      </w:r>
+      <w:r>
+        <w:t>norm</w:t>
+      </w:r>
+      <w:proofErr w:type="spellEnd"/>
       <w:r>
         <w:rPr>
           <w:rFonts w:hint="cs"/>
@@ -1807,7 +1916,35 @@
           <w:rFonts w:hint="cs"/>
           <w:rtl/>
         </w:rPr>
-        <w:t xml:space="preserve"> נראה שהנרמול מחזק במקצת את התמונה, אך באופן מינורי:</w:t>
+        <w:t xml:space="preserve"> נראה שהנרמול </w:t>
+      </w:r>
+      <w:r>
+        <w:rPr>
+          <w:rFonts w:hint="cs"/>
+          <w:rtl/>
+        </w:rPr>
+        <w:t xml:space="preserve">ביו </w:t>
+      </w:r>
+      <w:r>
+        <w:rPr>
+          <w:rFonts w:hint="cs"/>
+          <w:rtl/>
+        </w:rPr>
+        <w:t xml:space="preserve">מחזק במקצת את התמונה, אך </w:t>
+      </w:r>
+      <w:r>
+        <w:rPr>
+          <w:rFonts w:hint="cs"/>
+          <w:rtl/>
+        </w:rPr>
+        <w:t>במחיר  של הכנסה לרוויה</w:t>
+      </w:r>
+      <w:r>
+        <w:rPr>
+          <w:rFonts w:hint="cs"/>
+          <w:rtl/>
+        </w:rPr>
+        <w:t>:</w:t>
       </w:r>
     </w:p>
     <w:p>
@@ -1819,6 +1956,7 @@
       <w:r>
         <w:rPr>
           <w:rFonts w:cs="Arial"/>
+          <w:noProof/>
           <w:rtl/>
         </w:rPr>
         <w:drawing>
@@ -1873,9 +2011,14 @@
         </w:numPr>
         <w:bidi/>
       </w:pPr>
+      <w:proofErr w:type="spellStart"/>
       <w:r>
         <w:lastRenderedPageBreak/>
-        <w:t>bio_norm vs weight norm</w:t>
+        <w:t>bio_norm</w:t>
+      </w:r>
+      <w:proofErr w:type="spellEnd"/>
+      <w:r>
+        <w:t xml:space="preserve"> vs weight norm</w:t>
       </w:r>
       <w:r>
         <w:rPr>
@@ -1895,7 +2038,23 @@
           <w:rFonts w:hint="cs"/>
           <w:rtl/>
         </w:rPr>
-        <w:t xml:space="preserve"> גם כאן נראה שהנרמול הממושקל עדיף על הביולוגי, צריך להשוות לבקרה</w:t>
+        <w:t xml:space="preserve"> גם כאן נראה שהנרמול </w:t>
+      </w:r>
+      <w:proofErr w:type="spellStart"/>
+      <w:r>
+        <w:rPr>
+          <w:rFonts w:hint="cs"/>
+          <w:rtl/>
+        </w:rPr>
+        <w:t>הממושקל</w:t>
+      </w:r>
+      <w:proofErr w:type="spellEnd"/>
+      <w:r>
+        <w:rPr>
+          <w:rFonts w:hint="cs"/>
+          <w:rtl/>
+        </w:rPr>
+        <w:t xml:space="preserve"> עדיף על הביולוגי, צריך להשוות לבקרה</w:t>
       </w:r>
       <w:r>
         <w:rPr>
@@ -1913,6 +2072,7 @@
       <w:r>
         <w:rPr>
           <w:rFonts w:cs="Arial"/>
+          <w:noProof/>
           <w:rtl/>
         </w:rPr>
         <w:drawing>
@@ -2012,6 +2172,7 @@
       <w:r>
         <w:rPr>
           <w:rFonts w:cs="Arial"/>
+          <w:noProof/>
           <w:rtl/>
         </w:rPr>
         <w:drawing>
@@ -2183,12 +2344,21 @@
           <w:rtl/>
         </w:rPr>
       </w:pPr>
-      <w:r>
-        <w:rPr>
-          <w:rFonts w:hint="cs"/>
-          <w:rtl/>
-        </w:rPr>
-        <w:t>תכניות להמשך</w:t>
+      <w:proofErr w:type="spellStart"/>
+      <w:r>
+        <w:rPr>
+          <w:rFonts w:hint="cs"/>
+          <w:rtl/>
+        </w:rPr>
+        <w:t>תכניות</w:t>
+      </w:r>
+      <w:proofErr w:type="spellEnd"/>
+      <w:r>
+        <w:rPr>
+          <w:rFonts w:hint="cs"/>
+          <w:rtl/>
+        </w:rPr>
+        <w:t xml:space="preserve"> להמשך</w:t>
       </w:r>
     </w:p>
     <w:p>
@@ -2229,7 +2399,21 @@
           <w:rFonts w:hint="cs"/>
           <w:rtl/>
         </w:rPr>
-        <w:t>באופן כללי מעניין לבדוק מי מהתוצאות הכי חזקה לפי פיקסל (מעין תמונת ארגונטים), ייתכן שאורך אחד דומיננטי ולכן השקלול רק מרע. אם כן למה?</w:t>
+        <w:t>באופן כללי מעניין לבדוק מי מהתוצאות הכי חזקה לפי פיקסל (מעין תמונת ארגו</w:t>
+      </w:r>
+      <w:r>
+        <w:rPr>
+          <w:rFonts w:hint="cs"/>
+          <w:rtl/>
+        </w:rPr>
+        <w:t>מ</w:t>
+      </w:r>
+      <w:r>
+        <w:rPr>
+          <w:rFonts w:hint="cs"/>
+          <w:rtl/>
+        </w:rPr>
+        <w:t>נטים), ייתכן שאורך אחד דומיננטי ולכן השקלול רק מרע. אם כן למה?</w:t>
       </w:r>
     </w:p>
     <w:p>
@@ -2261,15 +2445,33 @@
         </w:rPr>
         <w:t xml:space="preserve"> לדוגמא למצוא את כל הפיקסלים שעבורם התגובה ב-</w:t>
       </w:r>
+      <w:proofErr w:type="spellStart"/>
       <w:r>
         <w:t>lf</w:t>
       </w:r>
-      <w:r>
-        <w:rPr>
-          <w:rFonts w:hint="cs"/>
-          <w:rtl/>
-        </w:rPr>
-        <w:t xml:space="preserve"> מסויים מקסימלית, להרחיב אותם ולשלב עם השאר.</w:t>
+      <w:proofErr w:type="spellEnd"/>
+      <w:r>
+        <w:rPr>
+          <w:rFonts w:hint="cs"/>
+          <w:rtl/>
+        </w:rPr>
+        <w:t xml:space="preserve"> </w:t>
+      </w:r>
+      <w:proofErr w:type="spellStart"/>
+      <w:r>
+        <w:rPr>
+          <w:rFonts w:hint="cs"/>
+          <w:rtl/>
+        </w:rPr>
+        <w:t>מסויים</w:t>
+      </w:r>
+      <w:proofErr w:type="spellEnd"/>
+      <w:r>
+        <w:rPr>
+          <w:rFonts w:hint="cs"/>
+          <w:rtl/>
+        </w:rPr>
+        <w:t xml:space="preserve"> מקסימלית, להרחיב אותם ולשלב עם השאר.</w:t>
       </w:r>
     </w:p>
     <w:p>

</xml_diff>